<commit_message>
modified note d intention
</commit_message>
<xml_diff>
--- a/Note d'intention.docx
+++ b/Note d'intention.docx
@@ -26,212 +26,290 @@
       <w:pPr>
         <w:jc w:val="both"/>
         <w:rPr>
-          <w:sz w:val="32"/>
-          <w:szCs w:val="32"/>
-        </w:rPr>
-      </w:pPr>
-      <w:r>
-        <w:rPr>
-          <w:sz w:val="32"/>
-          <w:szCs w:val="32"/>
-        </w:rPr>
-        <w:t xml:space="preserve">Le projet 13 devant être pensé pour une association ou organisation non lucrative, je me suis penché à l’idée d’apporter mon aide à mon club de sport. En effet, ce club créé depuis maintenant trois ans, connaît cette année une explosion des inscriptions d’étudiants. Cela engendre certaines difficultés à enregistrer les informations et assurer le suivi de dossier des nouveaux inscrits. </w:t>
+          <w:sz w:val="30"/>
+          <w:szCs w:val="30"/>
+        </w:rPr>
+      </w:pPr>
+      <w:r>
+        <w:rPr>
+          <w:sz w:val="30"/>
+          <w:szCs w:val="30"/>
+        </w:rPr>
+        <w:t xml:space="preserve">Le projet 13 devant être pensé pour une association ou organisation non lucrative, je me suis penché à l’idée d’apporter </w:t>
+      </w:r>
+      <w:r>
+        <w:rPr>
+          <w:sz w:val="30"/>
+          <w:szCs w:val="30"/>
+        </w:rPr>
+        <w:t>de l’</w:t>
+      </w:r>
+      <w:r>
+        <w:rPr>
+          <w:sz w:val="30"/>
+          <w:szCs w:val="30"/>
+        </w:rPr>
+        <w:t xml:space="preserve">aide à mon club de sport. En effet, ce club créé depuis maintenant trois ans, connaît cette année une explosion des inscriptions d’étudiants. Cela engendre certaines difficultés à enregistrer les informations et assurer le suivi de dossier des nouveaux inscrits. </w:t>
       </w:r>
     </w:p>
     <w:p>
       <w:pPr>
         <w:jc w:val="both"/>
         <w:rPr>
-          <w:sz w:val="32"/>
-          <w:szCs w:val="32"/>
-        </w:rPr>
-      </w:pPr>
-      <w:r>
-        <w:rPr>
-          <w:sz w:val="32"/>
-          <w:szCs w:val="32"/>
-        </w:rPr>
-        <w:t xml:space="preserve">Il peut s’écouler plusieurs mois pour qu’un nouvel inscrit fournisse les documents de finalisation tels que le certificat médical, photo ou chèque de paiement. </w:t>
-      </w:r>
-      <w:r>
-        <w:rPr>
-          <w:sz w:val="32"/>
-          <w:szCs w:val="32"/>
-        </w:rPr>
-        <w:t xml:space="preserve">Des séances supplémentaires </w:t>
-      </w:r>
-      <w:r>
-        <w:rPr>
-          <w:sz w:val="32"/>
-          <w:szCs w:val="32"/>
-        </w:rPr>
-        <w:t>devront</w:t>
-      </w:r>
-      <w:r>
-        <w:rPr>
-          <w:sz w:val="32"/>
-          <w:szCs w:val="32"/>
-        </w:rPr>
-        <w:t xml:space="preserve"> être planifiées afin d’assurer les cours avec </w:t>
-      </w:r>
-      <w:r>
-        <w:rPr>
-          <w:sz w:val="32"/>
-          <w:szCs w:val="32"/>
-        </w:rPr>
-        <w:t xml:space="preserve">un </w:t>
-      </w:r>
-      <w:r>
-        <w:rPr>
-          <w:sz w:val="32"/>
-          <w:szCs w:val="32"/>
-        </w:rPr>
-        <w:t xml:space="preserve">nombre d’élèves qui respecte </w:t>
-      </w:r>
-      <w:r>
-        <w:rPr>
-          <w:sz w:val="32"/>
-          <w:szCs w:val="32"/>
-        </w:rPr>
-        <w:t>la capacité maximale</w:t>
-      </w:r>
-      <w:r>
-        <w:rPr>
-          <w:sz w:val="32"/>
-          <w:szCs w:val="32"/>
-        </w:rPr>
-        <w:t xml:space="preserve"> d</w:t>
-      </w:r>
-      <w:r>
-        <w:rPr>
-          <w:sz w:val="32"/>
-          <w:szCs w:val="32"/>
-        </w:rPr>
-        <w:t>e</w:t>
-      </w:r>
-      <w:r>
-        <w:rPr>
-          <w:sz w:val="32"/>
-          <w:szCs w:val="32"/>
+          <w:sz w:val="30"/>
+          <w:szCs w:val="30"/>
+        </w:rPr>
+      </w:pPr>
+      <w:r>
+        <w:rPr>
+          <w:sz w:val="30"/>
+          <w:szCs w:val="30"/>
+        </w:rPr>
+        <w:t>Il peut s’écouler plusieurs mois pour qu’un nouvel inscrit fournisse les documents de finalisation tels que le certificat médical, photo ou chèque de paiement</w:t>
+      </w:r>
+      <w:r>
+        <w:rPr>
+          <w:sz w:val="30"/>
+          <w:szCs w:val="30"/>
+        </w:rPr>
+        <w:t>, ce qui empêche une gestion pérenne de l’association.</w:t>
+      </w:r>
+    </w:p>
+    <w:p>
+      <w:pPr>
+        <w:jc w:val="both"/>
+        <w:rPr>
+          <w:sz w:val="30"/>
+          <w:szCs w:val="30"/>
+        </w:rPr>
+      </w:pPr>
+      <w:r>
+        <w:rPr>
+          <w:sz w:val="30"/>
+          <w:szCs w:val="30"/>
+        </w:rPr>
+        <w:t>J’ai donc imaginé une application web qui répondrait aux besoins du club.</w:t>
+      </w:r>
+      <w:r>
+        <w:rPr>
+          <w:sz w:val="30"/>
+          <w:szCs w:val="30"/>
+        </w:rPr>
+        <w:t xml:space="preserve"> Le gérant pourra donc remplir un tableau composé d’adhérents qui est lié à un club et gérer l’administration sur un navigateur web et non un logiciel.</w:t>
+      </w:r>
+    </w:p>
+    <w:p>
+      <w:pPr>
+        <w:jc w:val="both"/>
+        <w:rPr>
+          <w:sz w:val="30"/>
+          <w:szCs w:val="30"/>
+        </w:rPr>
+      </w:pPr>
+      <w:r>
+        <w:rPr>
+          <w:sz w:val="30"/>
+          <w:szCs w:val="30"/>
+        </w:rPr>
+        <w:t xml:space="preserve">Le point fort de l’application est l’exploitation de la base de données afin de filtrer les éléments pour </w:t>
+      </w:r>
+      <w:r>
+        <w:rPr>
+          <w:sz w:val="30"/>
+          <w:szCs w:val="30"/>
+        </w:rPr>
+        <w:t xml:space="preserve">suivre l’évolution de leur dossier d’inscription et donc </w:t>
+      </w:r>
+      <w:r>
+        <w:rPr>
+          <w:sz w:val="30"/>
+          <w:szCs w:val="30"/>
+        </w:rPr>
+        <w:t xml:space="preserve">faire des relances </w:t>
+      </w:r>
+      <w:r>
+        <w:rPr>
+          <w:sz w:val="30"/>
+          <w:szCs w:val="30"/>
+        </w:rPr>
+        <w:t xml:space="preserve">de certificats médicaux ou de paiement </w:t>
+      </w:r>
+      <w:r>
+        <w:rPr>
+          <w:sz w:val="30"/>
+          <w:szCs w:val="30"/>
+        </w:rPr>
+        <w:t>aux adhérents</w:t>
+      </w:r>
+      <w:r>
+        <w:rPr>
+          <w:sz w:val="30"/>
+          <w:szCs w:val="30"/>
         </w:rPr>
         <w:t xml:space="preserve"> </w:t>
       </w:r>
-      <w:proofErr w:type="spellStart"/>
-      <w:r>
-        <w:rPr>
-          <w:sz w:val="32"/>
-          <w:szCs w:val="32"/>
-        </w:rPr>
-        <w:t>la</w:t>
-      </w:r>
-      <w:proofErr w:type="spellEnd"/>
-      <w:r>
-        <w:rPr>
-          <w:sz w:val="32"/>
-          <w:szCs w:val="32"/>
-        </w:rPr>
-        <w:t xml:space="preserve"> salle</w:t>
-      </w:r>
-      <w:r>
-        <w:rPr>
-          <w:sz w:val="32"/>
-          <w:szCs w:val="32"/>
-        </w:rPr>
-        <w:t>.</w:t>
-      </w:r>
-      <w:r>
-        <w:rPr>
-          <w:sz w:val="32"/>
-          <w:szCs w:val="32"/>
-        </w:rPr>
-        <w:t xml:space="preserve"> Enfin, ce club qui est une association sportive souhaite faire la publicité de ses tournois et évènements à ses adhérents de manière plus professionnelle.</w:t>
+      <w:r>
+        <w:rPr>
+          <w:color w:val="FF0000"/>
+          <w:sz w:val="30"/>
+          <w:szCs w:val="30"/>
+        </w:rPr>
+        <w:t>en qql clic</w:t>
+      </w:r>
+      <w:r>
+        <w:rPr>
+          <w:color w:val="FF0000"/>
+          <w:sz w:val="30"/>
+          <w:szCs w:val="30"/>
+        </w:rPr>
+        <w:t xml:space="preserve">. </w:t>
+      </w:r>
+      <w:r>
+        <w:rPr>
+          <w:sz w:val="30"/>
+          <w:szCs w:val="30"/>
+        </w:rPr>
+        <w:t>Après avoir créé un compte puis un club</w:t>
+      </w:r>
+      <w:r>
+        <w:rPr>
+          <w:sz w:val="30"/>
+          <w:szCs w:val="30"/>
+        </w:rPr>
+        <w:t>, l’utilisateur pourra profiter pleinement des fonctionnalités de l’application.</w:t>
       </w:r>
     </w:p>
     <w:p>
       <w:pPr>
         <w:jc w:val="both"/>
         <w:rPr>
-          <w:sz w:val="32"/>
-          <w:szCs w:val="32"/>
-        </w:rPr>
-      </w:pPr>
-      <w:r>
-        <w:rPr>
-          <w:sz w:val="32"/>
-          <w:szCs w:val="32"/>
-        </w:rPr>
-        <w:t xml:space="preserve">J’ai donc imaginé une application web avec le </w:t>
-      </w:r>
-      <w:proofErr w:type="spellStart"/>
-      <w:r>
-        <w:rPr>
-          <w:sz w:val="32"/>
-          <w:szCs w:val="32"/>
-        </w:rPr>
-        <w:t>framework</w:t>
-      </w:r>
-      <w:proofErr w:type="spellEnd"/>
-      <w:r>
-        <w:rPr>
-          <w:sz w:val="32"/>
-          <w:szCs w:val="32"/>
-        </w:rPr>
-        <w:t xml:space="preserve"> Django qui répondrait aux besoins du club.</w:t>
+          <w:sz w:val="30"/>
+          <w:szCs w:val="30"/>
+        </w:rPr>
+      </w:pPr>
+      <w:r>
+        <w:rPr>
+          <w:sz w:val="30"/>
+          <w:szCs w:val="30"/>
+        </w:rPr>
+        <w:t xml:space="preserve">Ainsi, le responsable des inscriptions pourra informatiser les fiches de renseignements des inscrits et relancer par mails automatisés les retardataires. </w:t>
       </w:r>
     </w:p>
     <w:p>
       <w:pPr>
         <w:jc w:val="both"/>
         <w:rPr>
-          <w:sz w:val="32"/>
-          <w:szCs w:val="32"/>
-        </w:rPr>
-      </w:pPr>
-      <w:r>
-        <w:rPr>
-          <w:sz w:val="32"/>
-          <w:szCs w:val="32"/>
-        </w:rPr>
-        <w:t>Le point fort de l’application est l’exploitation de la base de données afin de filtrer les éléments pour faire des relances aux adhérents, des campagnes de mailing, ou de création d’évènements. Après avoir créé un compte puis un club</w:t>
-      </w:r>
-      <w:r>
-        <w:rPr>
-          <w:sz w:val="32"/>
-          <w:szCs w:val="32"/>
-        </w:rPr>
-        <w:t>, l’utilisateur pourra profiter pleinement des fonctionnalités de l’application.</w:t>
-      </w:r>
-    </w:p>
-    <w:p>
-      <w:pPr>
-        <w:jc w:val="both"/>
-        <w:rPr>
-          <w:sz w:val="32"/>
-          <w:szCs w:val="32"/>
-        </w:rPr>
-      </w:pPr>
-      <w:r>
-        <w:rPr>
-          <w:sz w:val="32"/>
-          <w:szCs w:val="32"/>
-        </w:rPr>
-        <w:t>Ainsi, le responsable des inscriptions pourra informatiser les fiches de renseignements des inscrits et relancer par</w:t>
+          <w:sz w:val="30"/>
+          <w:szCs w:val="30"/>
+        </w:rPr>
+      </w:pPr>
+      <w:r>
+        <w:rPr>
+          <w:sz w:val="30"/>
+          <w:szCs w:val="30"/>
+        </w:rPr>
+        <w:t>Les fonctionnalités de base sont l’inscription/connexion de l’utilisateur, la création de club, l’ajout/modification</w:t>
+      </w:r>
+      <w:r>
+        <w:rPr>
+          <w:sz w:val="30"/>
+          <w:szCs w:val="30"/>
+        </w:rPr>
+        <w:t xml:space="preserve"> </w:t>
       </w:r>
       <w:bookmarkStart w:id="0" w:name="_GoBack"/>
       <w:bookmarkEnd w:id="0"/>
       <w:r>
         <w:rPr>
-          <w:sz w:val="32"/>
-          <w:szCs w:val="32"/>
-        </w:rPr>
-        <w:t xml:space="preserve"> mails automatisés les retardataires. Une base de données PostgreSQL sera utilisée pour stocker les adhérents. </w:t>
-      </w:r>
-    </w:p>
-    <w:p>
-      <w:pPr>
-        <w:rPr>
-          <w:sz w:val="28"/>
-          <w:szCs w:val="28"/>
+          <w:sz w:val="30"/>
+          <w:szCs w:val="30"/>
+        </w:rPr>
+        <w:t>de membre, relance mail et réinitialisation de mot de passe.</w:t>
+      </w:r>
+    </w:p>
+    <w:p>
+      <w:pPr>
+        <w:jc w:val="both"/>
+        <w:rPr>
+          <w:sz w:val="30"/>
+          <w:szCs w:val="30"/>
+        </w:rPr>
+      </w:pPr>
+      <w:r>
+        <w:rPr>
+          <w:sz w:val="30"/>
+          <w:szCs w:val="30"/>
+        </w:rPr>
+        <w:t>Le langage front end sera le couple HTML5/CSS3 et JQuery.</w:t>
+      </w:r>
+    </w:p>
+    <w:p>
+      <w:pPr>
+        <w:jc w:val="both"/>
+        <w:rPr>
+          <w:sz w:val="30"/>
+          <w:szCs w:val="30"/>
+        </w:rPr>
+      </w:pPr>
+      <w:r>
+        <w:rPr>
+          <w:sz w:val="30"/>
+          <w:szCs w:val="30"/>
+        </w:rPr>
+        <w:t>Le back sera en python avec le framework Django.</w:t>
+      </w:r>
+    </w:p>
+    <w:p>
+      <w:pPr>
+        <w:jc w:val="both"/>
+        <w:rPr>
+          <w:sz w:val="30"/>
+          <w:szCs w:val="30"/>
+        </w:rPr>
+      </w:pPr>
+      <w:r>
+        <w:rPr>
+          <w:sz w:val="30"/>
+          <w:szCs w:val="30"/>
+        </w:rPr>
+        <w:t xml:space="preserve">Une base de données PostgreSQL sera utilisée pour stocker les adhérents. </w:t>
+      </w:r>
+    </w:p>
+    <w:p>
+      <w:pPr>
+        <w:jc w:val="both"/>
+        <w:rPr>
+          <w:sz w:val="30"/>
+          <w:szCs w:val="30"/>
+        </w:rPr>
+      </w:pPr>
+      <w:r>
+        <w:rPr>
+          <w:sz w:val="30"/>
+          <w:szCs w:val="30"/>
+        </w:rPr>
+        <w:t xml:space="preserve">Le site sera hébergé sur la plateforme IAAS </w:t>
+      </w:r>
+      <w:r>
+        <w:rPr>
+          <w:sz w:val="30"/>
+          <w:szCs w:val="30"/>
+        </w:rPr>
+        <w:t>H</w:t>
+      </w:r>
+      <w:r>
+        <w:rPr>
+          <w:sz w:val="30"/>
+          <w:szCs w:val="30"/>
+        </w:rPr>
+        <w:t>eroku et l’adresse sera « sporganizer.herokuapp.com »</w:t>
+      </w:r>
+    </w:p>
+    <w:p>
+      <w:pPr>
+        <w:rPr>
+          <w:sz w:val="30"/>
+          <w:szCs w:val="30"/>
         </w:rPr>
       </w:pPr>
     </w:p>
@@ -262,7 +340,7 @@
       </w:pPr>
     </w:pPrDefault>
   </w:docDefaults>
-  <w:latentStyles w:defLockedState="0" w:defUIPriority="99" w:defSemiHidden="0" w:defUnhideWhenUsed="0" w:defQFormat="0" w:count="377">
+  <w:latentStyles w:defLockedState="0" w:defUIPriority="99" w:defSemiHidden="0" w:defUnhideWhenUsed="0" w:defQFormat="0" w:count="376">
     <w:lsdException w:name="Normal" w:uiPriority="0" w:qFormat="1"/>
     <w:lsdException w:name="heading 1" w:uiPriority="9" w:qFormat="1"/>
     <w:lsdException w:name="heading 2" w:semiHidden="1" w:uiPriority="9" w:unhideWhenUsed="1" w:qFormat="1"/>
@@ -639,7 +717,6 @@
     <w:lsdException w:name="Hashtag" w:semiHidden="1" w:unhideWhenUsed="1"/>
     <w:lsdException w:name="Unresolved Mention" w:semiHidden="1" w:unhideWhenUsed="1"/>
     <w:lsdException w:name="Smart Link" w:semiHidden="1" w:unhideWhenUsed="1"/>
-    <w:lsdException w:name="Smart Link Error" w:semiHidden="1" w:unhideWhenUsed="1"/>
   </w:latentStyles>
   <w:style w:type="paragraph" w:default="1" w:styleId="Normal">
     <w:name w:val="Normal"/>

</xml_diff>